<commit_message>
Ajout du template Admin et Utilisateur
</commit_message>
<xml_diff>
--- a/Cahier de Charges.docx
+++ b/Cahier de Charges.docx
@@ -214,7 +214,21 @@
           <w:rFonts w:ascii="Times New Roman" w:hAnsi="Times New Roman" w:cs="Times New Roman"/>
           <w:sz w:val="28"/>
         </w:rPr>
-        <w:t>150 000 pour le Airdrop (distribution gratuite) soit 15%</w:t>
+        <w:t xml:space="preserve">150 000 pour le </w:t>
+      </w:r>
+      <w:r>
+        <w:rPr>
+          <w:rFonts w:ascii="Times New Roman" w:hAnsi="Times New Roman" w:cs="Times New Roman"/>
+          <w:sz w:val="28"/>
+        </w:rPr>
+        <w:t>« Air drop »</w:t>
+      </w:r>
+      <w:r>
+        <w:rPr>
+          <w:rFonts w:ascii="Times New Roman" w:hAnsi="Times New Roman" w:cs="Times New Roman"/>
+          <w:sz w:val="28"/>
+        </w:rPr>
+        <w:t xml:space="preserve"> (distribution gratuite) soit 15%</w:t>
       </w:r>
     </w:p>
     <w:p>
@@ -446,15 +460,15 @@
           <w:sz w:val="28"/>
           <w:szCs w:val="28"/>
         </w:rPr>
-        <w:t xml:space="preserve">Autres informations utilisateur (nom, prénom, </w:t>
-      </w:r>
-      <w:r>
-        <w:rPr>
-          <w:rFonts w:ascii="Times New Roman" w:hAnsi="Times New Roman" w:cs="Times New Roman"/>
-          <w:sz w:val="28"/>
-          <w:szCs w:val="28"/>
-        </w:rPr>
-        <w:t>date_nais, profil_img, ville, pays, id_card, photo_card, phone</w:t>
+        <w:t>Autres informations utilisateur (nom, prénom</w:t>
+      </w:r>
+      <w:r>
+        <w:rPr>
+          <w:rFonts w:ascii="Times New Roman" w:hAnsi="Times New Roman" w:cs="Times New Roman"/>
+          <w:sz w:val="28"/>
+          <w:szCs w:val="28"/>
+        </w:rPr>
+        <w:t>, profil_img, ville, pays, id_card, photo_card, phone</w:t>
       </w:r>
       <w:r>
         <w:rPr>

</xml_diff>